<commit_message>
modif du JSON dans le rapport
</commit_message>
<xml_diff>
--- a/rapport/Projet Logiciel Transversal v4.2.docx
+++ b/rapport/Projet Logiciel Transversal v4.2.docx
@@ -3748,7 +3748,7 @@
             <v:path o:extrusionok="f" gradientshapeok="t" o:connecttype="rect"/>
             <o:lock v:ext="edit" aspectratio="t"/>
           </v:shapetype>
-          <v:shape id="_x0000_i1025" type="#_x0000_t75" style="width:369.45pt;height:317.15pt" o:bordertopcolor="this" o:borderleftcolor="this" o:borderbottomcolor="this" o:borderrightcolor="this">
+          <v:shape id="_x0000_i1025" type="#_x0000_t75" style="width:369.55pt;height:317.1pt" o:bordertopcolor="this" o:borderleftcolor="this" o:borderbottomcolor="this" o:borderrightcolor="this">
             <v:imagedata r:id="rId10" o:title="DBZ_vegeta"/>
             <w10:bordertop type="single" width="4"/>
             <w10:borderleft type="single" width="4"/>
@@ -5699,7 +5699,7 @@
           <w:rFonts w:asciiTheme="minorHAnsi" w:hAnsiTheme="minorHAnsi" w:cstheme="minorHAnsi"/>
         </w:rPr>
         <w:pict>
-          <v:shape id="_x0000_i1026" type="#_x0000_t75" style="width:506.55pt;height:354pt">
+          <v:shape id="_x0000_i1026" type="#_x0000_t75" style="width:506.4pt;height:354.3pt">
             <v:imagedata r:id="rId12" o:title="state"/>
           </v:shape>
         </w:pict>
@@ -7542,7 +7542,7 @@
           <w:sz w:val="20"/>
         </w:rPr>
         <w:pict>
-          <v:shape id="_x0000_i1027" type="#_x0000_t75" style="width:508.3pt;height:371.15pt">
+          <v:shape id="_x0000_i1027" type="#_x0000_t75" style="width:508.75pt;height:370.95pt">
             <v:imagedata r:id="rId13" o:title="render"/>
           </v:shape>
         </w:pict>
@@ -9457,7 +9457,7 @@
           <w:lang w:bidi="ar-SA"/>
         </w:rPr>
         <w:pict>
-          <v:shape id="_x0000_i1028" type="#_x0000_t75" style="width:481.7pt;height:302.55pt">
+          <v:shape id="_x0000_i1028" type="#_x0000_t75" style="width:481.6pt;height:302.8pt">
             <v:imagedata r:id="rId14" o:title="engine"/>
           </v:shape>
         </w:pict>
@@ -10879,7 +10879,7 @@
           <w:lang w:bidi="ar-SA"/>
         </w:rPr>
         <w:pict>
-          <v:shape id="_x0000_i1029" type="#_x0000_t75" style="width:515.15pt;height:410.55pt">
+          <v:shape id="_x0000_i1029" type="#_x0000_t75" style="width:514.95pt;height:411pt">
             <v:imagedata r:id="rId15" o:title="ai"/>
           </v:shape>
         </w:pict>
@@ -14346,7 +14346,7 @@
           <w:lang w:bidi="ar-SA"/>
         </w:rPr>
         <w:pict>
-          <v:shape id="_x0000_i1030" type="#_x0000_t75" style="width:537.45pt;height:269.15pt">
+          <v:shape id="_x0000_i1030" type="#_x0000_t75" style="width:536.9pt;height:269.4pt">
             <v:imagedata r:id="rId16" o:title="module"/>
           </v:shape>
         </w:pict>
@@ -14920,50 +14920,28 @@
           <w:sz w:val="22"/>
         </w:rPr>
       </w:pPr>
-    </w:p>
-    <w:p>
-      <w:pPr>
-        <w:pStyle w:val="Sansinterligne"/>
-        <w:rPr>
-          <w:rFonts w:asciiTheme="minorHAnsi" w:hAnsiTheme="minorHAnsi" w:cstheme="minorHAnsi"/>
-          <w:sz w:val="22"/>
-          <w:szCs w:val="22"/>
-        </w:rPr>
-      </w:pPr>
-      <w:r>
-        <w:rPr>
-          <w:rFonts w:asciiTheme="minorHAnsi" w:hAnsiTheme="minorHAnsi" w:cstheme="minorHAnsi"/>
-          <w:sz w:val="22"/>
-          <w:szCs w:val="22"/>
+      <w:r>
+        <w:rPr>
+          <w:rFonts w:asciiTheme="minorHAnsi" w:hAnsiTheme="minorHAnsi" w:cstheme="minorHAnsi"/>
+          <w:sz w:val="22"/>
         </w:rPr>
         <w:t>{</w:t>
       </w:r>
     </w:p>
     <w:p>
       <w:pPr>
-        <w:pStyle w:val="Sansinterligne"/>
-        <w:rPr>
-          <w:rFonts w:asciiTheme="minorHAnsi" w:hAnsiTheme="minorHAnsi" w:cstheme="minorHAnsi"/>
-          <w:sz w:val="22"/>
-          <w:szCs w:val="22"/>
-        </w:rPr>
-      </w:pPr>
-      <w:r>
-        <w:rPr>
-          <w:rFonts w:asciiTheme="minorHAnsi" w:hAnsiTheme="minorHAnsi" w:cstheme="minorHAnsi"/>
-          <w:sz w:val="22"/>
-          <w:szCs w:val="22"/>
+        <w:spacing w:line="276" w:lineRule="auto"/>
+        <w:rPr>
+          <w:rFonts w:asciiTheme="minorHAnsi" w:hAnsiTheme="minorHAnsi" w:cstheme="minorHAnsi"/>
+          <w:sz w:val="22"/>
+        </w:rPr>
+      </w:pPr>
+      <w:r>
+        <w:rPr>
+          <w:rFonts w:asciiTheme="minorHAnsi" w:hAnsiTheme="minorHAnsi" w:cstheme="minorHAnsi"/>
+          <w:sz w:val="22"/>
         </w:rPr>
         <w:t xml:space="preserve">   "</w:t>
-      </w:r>
-      <w:r>
-        <w:rPr>
-          <w:rFonts w:asciiTheme="minorHAnsi" w:hAnsiTheme="minorHAnsi" w:cstheme="minorHAnsi"/>
-          <w:color w:val="E16173"/>
-          <w:sz w:val="22"/>
-          <w:szCs w:val="22"/>
-        </w:rPr>
-        <w:t xml:space="preserve"> </w:t>
       </w:r>
       <w:proofErr w:type="spellStart"/>
       <w:proofErr w:type="gramStart"/>
@@ -14972,7 +14950,6 @@
           <w:rFonts w:asciiTheme="minorHAnsi" w:hAnsiTheme="minorHAnsi" w:cstheme="minorHAnsi"/>
           <w:color w:val="F79646" w:themeColor="accent6"/>
           <w:sz w:val="22"/>
-          <w:szCs w:val="22"/>
         </w:rPr>
         <w:t>players</w:t>
       </w:r>
@@ -14982,81 +14959,36 @@
         <w:rPr>
           <w:rFonts w:asciiTheme="minorHAnsi" w:hAnsiTheme="minorHAnsi" w:cstheme="minorHAnsi"/>
           <w:sz w:val="22"/>
-          <w:szCs w:val="22"/>
-        </w:rPr>
-        <w:t xml:space="preserve"> " : </w:t>
-      </w:r>
-    </w:p>
-    <w:p>
-      <w:pPr>
-        <w:pStyle w:val="Sansinterligne"/>
-        <w:rPr>
-          <w:rFonts w:asciiTheme="minorHAnsi" w:hAnsiTheme="minorHAnsi" w:cstheme="minorHAnsi"/>
-          <w:sz w:val="22"/>
-          <w:szCs w:val="22"/>
-        </w:rPr>
-      </w:pPr>
-      <w:r>
-        <w:rPr>
-          <w:rFonts w:asciiTheme="minorHAnsi" w:hAnsiTheme="minorHAnsi" w:cstheme="minorHAnsi"/>
-          <w:sz w:val="22"/>
-          <w:szCs w:val="22"/>
-        </w:rPr>
-        <w:t xml:space="preserve">   {</w:t>
-      </w:r>
-    </w:p>
-    <w:p>
-      <w:pPr>
-        <w:pStyle w:val="Sansinterligne"/>
-        <w:rPr>
-          <w:rFonts w:asciiTheme="minorHAnsi" w:hAnsiTheme="minorHAnsi" w:cstheme="minorHAnsi"/>
-          <w:sz w:val="22"/>
-          <w:szCs w:val="22"/>
-        </w:rPr>
-      </w:pPr>
-      <w:r>
-        <w:rPr>
-          <w:rFonts w:asciiTheme="minorHAnsi" w:hAnsiTheme="minorHAnsi" w:cstheme="minorHAnsi"/>
-          <w:sz w:val="22"/>
-          <w:szCs w:val="22"/>
-        </w:rPr>
-        <w:t xml:space="preserve">      "Joueur 1" : 0,</w:t>
-      </w:r>
-    </w:p>
-    <w:p>
-      <w:pPr>
-        <w:pStyle w:val="Sansinterligne"/>
-        <w:rPr>
-          <w:rFonts w:asciiTheme="minorHAnsi" w:hAnsiTheme="minorHAnsi" w:cstheme="minorHAnsi"/>
-          <w:sz w:val="22"/>
-          <w:szCs w:val="22"/>
-        </w:rPr>
-      </w:pPr>
-      <w:r>
-        <w:rPr>
-          <w:rFonts w:asciiTheme="minorHAnsi" w:hAnsiTheme="minorHAnsi" w:cstheme="minorHAnsi"/>
-          <w:sz w:val="22"/>
-          <w:szCs w:val="22"/>
-        </w:rPr>
-        <w:t xml:space="preserve">      "Joueur 2" : 1</w:t>
-      </w:r>
-    </w:p>
-    <w:p>
-      <w:pPr>
-        <w:pStyle w:val="Sansinterligne"/>
-        <w:rPr>
-          <w:rFonts w:asciiTheme="minorHAnsi" w:hAnsiTheme="minorHAnsi" w:cstheme="minorHAnsi"/>
-          <w:sz w:val="22"/>
-          <w:szCs w:val="22"/>
-        </w:rPr>
-      </w:pPr>
-      <w:r>
-        <w:rPr>
-          <w:rFonts w:asciiTheme="minorHAnsi" w:hAnsiTheme="minorHAnsi" w:cstheme="minorHAnsi"/>
-          <w:sz w:val="22"/>
-          <w:szCs w:val="22"/>
-        </w:rPr>
-        <w:t xml:space="preserve">   },</w:t>
+        </w:rPr>
+        <w:t>" : ["</w:t>
+      </w:r>
+      <w:r>
+        <w:rPr>
+          <w:rFonts w:asciiTheme="minorHAnsi" w:hAnsiTheme="minorHAnsi" w:cstheme="minorHAnsi"/>
+          <w:sz w:val="22"/>
+        </w:rPr>
+        <w:t>Joueur</w:t>
+      </w:r>
+      <w:r>
+        <w:rPr>
+          <w:rFonts w:asciiTheme="minorHAnsi" w:hAnsiTheme="minorHAnsi" w:cstheme="minorHAnsi"/>
+          <w:sz w:val="22"/>
+        </w:rPr>
+        <w:t xml:space="preserve"> 1"</w:t>
+      </w:r>
+      <w:r>
+        <w:rPr>
+          <w:rFonts w:asciiTheme="minorHAnsi" w:hAnsiTheme="minorHAnsi" w:cstheme="minorHAnsi"/>
+          <w:sz w:val="22"/>
+        </w:rPr>
+        <w:t>, "Joueur 2</w:t>
+      </w:r>
+      <w:r>
+        <w:rPr>
+          <w:rFonts w:asciiTheme="minorHAnsi" w:hAnsiTheme="minorHAnsi" w:cstheme="minorHAnsi"/>
+          <w:sz w:val="22"/>
+        </w:rPr>
+        <w:t>"],</w:t>
       </w:r>
     </w:p>
     <w:p>
@@ -15432,7 +15364,21 @@
           <w:rFonts w:asciiTheme="minorHAnsi" w:hAnsiTheme="minorHAnsi" w:cstheme="minorHAnsi"/>
           <w:sz w:val="22"/>
         </w:rPr>
-        <w:t>Pour le moment, ce service de l’API peut recevoir 3 requêtes différentes</w:t>
+        <w:t xml:space="preserve">Pour le moment, ce service de l’API peut recevoir </w:t>
+      </w:r>
+      <w:r>
+        <w:rPr>
+          <w:rFonts w:asciiTheme="minorHAnsi" w:hAnsiTheme="minorHAnsi" w:cstheme="minorHAnsi"/>
+          <w:sz w:val="22"/>
+        </w:rPr>
+        <w:t>4</w:t>
+      </w:r>
+      <w:r>
+        <w:rPr>
+          <w:rFonts w:asciiTheme="minorHAnsi" w:hAnsiTheme="minorHAnsi" w:cstheme="minorHAnsi"/>
+          <w:sz w:val="22"/>
+        </w:rPr>
+        <w:t xml:space="preserve"> requêtes différentes</w:t>
       </w:r>
       <w:r>
         <w:rPr>
@@ -16198,7 +16144,6 @@
           <w:rFonts w:asciiTheme="minorHAnsi" w:hAnsiTheme="minorHAnsi" w:cstheme="minorHAnsi"/>
           <w:sz w:val="22"/>
         </w:rPr>
-        <w:lastRenderedPageBreak/>
         <w:t xml:space="preserve">- </w:t>
       </w:r>
       <w:r>
@@ -16344,14 +16289,327 @@
           <w:sz w:val="22"/>
         </w:rPr>
       </w:pPr>
-    </w:p>
-    <w:p>
-      <w:pPr>
-        <w:rPr>
-          <w:rFonts w:asciiTheme="minorHAnsi" w:hAnsiTheme="minorHAnsi" w:cstheme="minorHAnsi"/>
-          <w:sz w:val="22"/>
-        </w:rPr>
-      </w:pPr>
+      <w:r>
+        <w:rPr>
+          <w:rFonts w:asciiTheme="minorHAnsi" w:hAnsiTheme="minorHAnsi" w:cstheme="minorHAnsi"/>
+          <w:sz w:val="22"/>
+        </w:rPr>
+        <w:lastRenderedPageBreak/>
+        <w:tab/>
+        <w:t xml:space="preserve">- </w:t>
+      </w:r>
+      <w:r>
+        <w:rPr>
+          <w:rFonts w:asciiTheme="minorHAnsi" w:hAnsiTheme="minorHAnsi" w:cstheme="minorHAnsi"/>
+          <w:sz w:val="22"/>
+        </w:rPr>
+        <w:t>Suppression</w:t>
+      </w:r>
+      <w:r>
+        <w:rPr>
+          <w:rFonts w:asciiTheme="minorHAnsi" w:hAnsiTheme="minorHAnsi" w:cstheme="minorHAnsi"/>
+          <w:sz w:val="22"/>
+        </w:rPr>
+        <w:t xml:space="preserve"> </w:t>
+      </w:r>
+      <w:r>
+        <w:rPr>
+          <w:rFonts w:asciiTheme="minorHAnsi" w:hAnsiTheme="minorHAnsi" w:cstheme="minorHAnsi"/>
+          <w:sz w:val="22"/>
+        </w:rPr>
+        <w:t>d’</w:t>
+      </w:r>
+      <w:r>
+        <w:rPr>
+          <w:rFonts w:asciiTheme="minorHAnsi" w:hAnsiTheme="minorHAnsi" w:cstheme="minorHAnsi"/>
+          <w:sz w:val="22"/>
+        </w:rPr>
+        <w:t xml:space="preserve">un </w:t>
+      </w:r>
+      <w:r>
+        <w:rPr>
+          <w:rFonts w:asciiTheme="minorHAnsi" w:hAnsiTheme="minorHAnsi" w:cstheme="minorHAnsi"/>
+          <w:sz w:val="22"/>
+        </w:rPr>
+        <w:t xml:space="preserve">joueur de ses </w:t>
+      </w:r>
+      <w:r>
+        <w:rPr>
+          <w:rFonts w:asciiTheme="minorHAnsi" w:hAnsiTheme="minorHAnsi" w:cstheme="minorHAnsi"/>
+          <w:sz w:val="22"/>
+        </w:rPr>
+        <w:t>personnage</w:t>
+      </w:r>
+      <w:r>
+        <w:rPr>
+          <w:rFonts w:asciiTheme="minorHAnsi" w:hAnsiTheme="minorHAnsi" w:cstheme="minorHAnsi"/>
+          <w:sz w:val="22"/>
+        </w:rPr>
+        <w:t>s</w:t>
+      </w:r>
+      <w:r>
+        <w:rPr>
+          <w:rFonts w:asciiTheme="minorHAnsi" w:hAnsiTheme="minorHAnsi" w:cstheme="minorHAnsi"/>
+          <w:sz w:val="22"/>
+        </w:rPr>
+        <w:t> :</w:t>
+      </w:r>
+    </w:p>
+    <w:p>
+      <w:pPr>
+        <w:spacing w:line="276" w:lineRule="auto"/>
+        <w:rPr>
+          <w:rFonts w:asciiTheme="minorHAnsi" w:hAnsiTheme="minorHAnsi" w:cstheme="minorHAnsi"/>
+          <w:sz w:val="22"/>
+        </w:rPr>
+      </w:pPr>
+      <w:r>
+        <w:rPr>
+          <w:rFonts w:asciiTheme="minorHAnsi" w:hAnsiTheme="minorHAnsi" w:cstheme="minorHAnsi"/>
+          <w:sz w:val="22"/>
+        </w:rPr>
+        <w:tab/>
+      </w:r>
+      <w:r>
+        <w:rPr>
+          <w:rFonts w:asciiTheme="minorHAnsi" w:hAnsiTheme="minorHAnsi" w:cstheme="minorHAnsi"/>
+          <w:sz w:val="22"/>
+        </w:rPr>
+        <w:tab/>
+      </w:r>
+      <w:proofErr w:type="spellStart"/>
+      <w:proofErr w:type="gramStart"/>
+      <w:r>
+        <w:rPr>
+          <w:rFonts w:asciiTheme="minorHAnsi" w:hAnsiTheme="minorHAnsi" w:cstheme="minorHAnsi"/>
+          <w:sz w:val="22"/>
+        </w:rPr>
+        <w:t>methode</w:t>
+      </w:r>
+      <w:proofErr w:type="spellEnd"/>
+      <w:proofErr w:type="gramEnd"/>
+      <w:r>
+        <w:rPr>
+          <w:rFonts w:asciiTheme="minorHAnsi" w:hAnsiTheme="minorHAnsi" w:cstheme="minorHAnsi"/>
+          <w:sz w:val="22"/>
+        </w:rPr>
+        <w:t> : POST</w:t>
+      </w:r>
+    </w:p>
+    <w:p>
+      <w:pPr>
+        <w:spacing w:line="276" w:lineRule="auto"/>
+        <w:rPr>
+          <w:rFonts w:asciiTheme="minorHAnsi" w:hAnsiTheme="minorHAnsi" w:cstheme="minorHAnsi"/>
+          <w:sz w:val="22"/>
+        </w:rPr>
+      </w:pPr>
+      <w:r>
+        <w:rPr>
+          <w:rFonts w:asciiTheme="minorHAnsi" w:hAnsiTheme="minorHAnsi" w:cstheme="minorHAnsi"/>
+          <w:sz w:val="22"/>
+        </w:rPr>
+        <w:tab/>
+      </w:r>
+      <w:r>
+        <w:rPr>
+          <w:rFonts w:asciiTheme="minorHAnsi" w:hAnsiTheme="minorHAnsi" w:cstheme="minorHAnsi"/>
+          <w:sz w:val="22"/>
+        </w:rPr>
+        <w:tab/>
+        <w:t>URL: /</w:t>
+      </w:r>
+      <w:proofErr w:type="spellStart"/>
+      <w:r>
+        <w:rPr>
+          <w:rFonts w:asciiTheme="minorHAnsi" w:hAnsiTheme="minorHAnsi" w:cstheme="minorHAnsi"/>
+          <w:sz w:val="22"/>
+        </w:rPr>
+        <w:t>TeamFormationService</w:t>
+      </w:r>
+      <w:proofErr w:type="spellEnd"/>
+      <w:r>
+        <w:rPr>
+          <w:rFonts w:asciiTheme="minorHAnsi" w:hAnsiTheme="minorHAnsi" w:cstheme="minorHAnsi"/>
+          <w:sz w:val="22"/>
+        </w:rPr>
+        <w:t>/</w:t>
+      </w:r>
+      <w:proofErr w:type="spellStart"/>
+      <w:r>
+        <w:rPr>
+          <w:rFonts w:asciiTheme="minorHAnsi" w:hAnsiTheme="minorHAnsi" w:cstheme="minorHAnsi"/>
+          <w:sz w:val="22"/>
+        </w:rPr>
+        <w:t>delete_player</w:t>
+      </w:r>
+      <w:proofErr w:type="spellEnd"/>
+    </w:p>
+    <w:p>
+      <w:pPr>
+        <w:spacing w:line="276" w:lineRule="auto"/>
+        <w:rPr>
+          <w:rFonts w:asciiTheme="minorHAnsi" w:hAnsiTheme="minorHAnsi" w:cstheme="minorHAnsi"/>
+          <w:sz w:val="22"/>
+        </w:rPr>
+      </w:pPr>
+      <w:r>
+        <w:rPr>
+          <w:rFonts w:asciiTheme="minorHAnsi" w:hAnsiTheme="minorHAnsi" w:cstheme="minorHAnsi"/>
+          <w:sz w:val="22"/>
+        </w:rPr>
+        <w:tab/>
+      </w:r>
+      <w:r>
+        <w:rPr>
+          <w:rFonts w:asciiTheme="minorHAnsi" w:hAnsiTheme="minorHAnsi" w:cstheme="minorHAnsi"/>
+          <w:sz w:val="22"/>
+        </w:rPr>
+        <w:tab/>
+      </w:r>
+      <w:proofErr w:type="gramStart"/>
+      <w:r>
+        <w:rPr>
+          <w:rFonts w:asciiTheme="minorHAnsi" w:hAnsiTheme="minorHAnsi" w:cstheme="minorHAnsi"/>
+          <w:sz w:val="22"/>
+        </w:rPr>
+        <w:t>donnée</w:t>
+      </w:r>
+      <w:proofErr w:type="gramEnd"/>
+      <w:r>
+        <w:rPr>
+          <w:rFonts w:asciiTheme="minorHAnsi" w:hAnsiTheme="minorHAnsi" w:cstheme="minorHAnsi"/>
+          <w:sz w:val="22"/>
+        </w:rPr>
+        <w:t> : description du personnage au format JSON :</w:t>
+      </w:r>
+    </w:p>
+    <w:p>
+      <w:pPr>
+        <w:spacing w:line="276" w:lineRule="auto"/>
+        <w:rPr>
+          <w:rFonts w:asciiTheme="minorHAnsi" w:hAnsiTheme="minorHAnsi" w:cstheme="minorHAnsi"/>
+          <w:sz w:val="22"/>
+        </w:rPr>
+      </w:pPr>
+      <w:r>
+        <w:rPr>
+          <w:rFonts w:asciiTheme="minorHAnsi" w:hAnsiTheme="minorHAnsi" w:cstheme="minorHAnsi"/>
+          <w:sz w:val="22"/>
+        </w:rPr>
+        <w:tab/>
+      </w:r>
+      <w:r>
+        <w:rPr>
+          <w:rFonts w:asciiTheme="minorHAnsi" w:hAnsiTheme="minorHAnsi" w:cstheme="minorHAnsi"/>
+          <w:sz w:val="22"/>
+        </w:rPr>
+        <w:tab/>
+      </w:r>
+      <w:r>
+        <w:rPr>
+          <w:rFonts w:asciiTheme="minorHAnsi" w:hAnsiTheme="minorHAnsi" w:cstheme="minorHAnsi"/>
+          <w:sz w:val="22"/>
+        </w:rPr>
+        <w:t>{</w:t>
+      </w:r>
+    </w:p>
+    <w:p>
+      <w:pPr>
+        <w:spacing w:line="276" w:lineRule="auto"/>
+        <w:rPr>
+          <w:rFonts w:asciiTheme="minorHAnsi" w:hAnsiTheme="minorHAnsi" w:cstheme="minorHAnsi"/>
+          <w:sz w:val="22"/>
+        </w:rPr>
+      </w:pPr>
+      <w:r>
+        <w:rPr>
+          <w:rFonts w:asciiTheme="minorHAnsi" w:hAnsiTheme="minorHAnsi" w:cstheme="minorHAnsi"/>
+          <w:sz w:val="22"/>
+        </w:rPr>
+        <w:tab/>
+      </w:r>
+      <w:r>
+        <w:rPr>
+          <w:rFonts w:asciiTheme="minorHAnsi" w:hAnsiTheme="minorHAnsi" w:cstheme="minorHAnsi"/>
+          <w:sz w:val="22"/>
+        </w:rPr>
+        <w:tab/>
+      </w:r>
+      <w:r>
+        <w:rPr>
+          <w:rFonts w:asciiTheme="minorHAnsi" w:hAnsiTheme="minorHAnsi" w:cstheme="minorHAnsi"/>
+          <w:sz w:val="22"/>
+        </w:rPr>
+        <w:tab/>
+      </w:r>
+      <w:r>
+        <w:rPr>
+          <w:rFonts w:asciiTheme="minorHAnsi" w:hAnsiTheme="minorHAnsi" w:cstheme="minorHAnsi"/>
+          <w:color w:val="E16173"/>
+          <w:sz w:val="22"/>
+        </w:rPr>
+        <w:t>"</w:t>
+      </w:r>
+      <w:proofErr w:type="spellStart"/>
+      <w:proofErr w:type="gramStart"/>
+      <w:r>
+        <w:rPr>
+          <w:rFonts w:asciiTheme="minorHAnsi" w:hAnsiTheme="minorHAnsi" w:cstheme="minorHAnsi"/>
+          <w:color w:val="E16173"/>
+          <w:sz w:val="22"/>
+        </w:rPr>
+        <w:t>name</w:t>
+      </w:r>
+      <w:proofErr w:type="spellEnd"/>
+      <w:proofErr w:type="gramEnd"/>
+      <w:r>
+        <w:rPr>
+          <w:rFonts w:asciiTheme="minorHAnsi" w:hAnsiTheme="minorHAnsi" w:cstheme="minorHAnsi"/>
+          <w:color w:val="E16173"/>
+          <w:sz w:val="22"/>
+        </w:rPr>
+        <w:t>"</w:t>
+      </w:r>
+      <w:r>
+        <w:rPr>
+          <w:rFonts w:asciiTheme="minorHAnsi" w:hAnsiTheme="minorHAnsi" w:cstheme="minorHAnsi"/>
+          <w:sz w:val="22"/>
+        </w:rPr>
+        <w:t xml:space="preserve"> : </w:t>
+      </w:r>
+      <w:r>
+        <w:rPr>
+          <w:rFonts w:asciiTheme="minorHAnsi" w:hAnsiTheme="minorHAnsi" w:cstheme="minorHAnsi"/>
+          <w:color w:val="E16173"/>
+          <w:sz w:val="22"/>
+        </w:rPr>
+        <w:t>"Joueur 2"</w:t>
+      </w:r>
+    </w:p>
+    <w:p>
+      <w:pPr>
+        <w:spacing w:line="276" w:lineRule="auto"/>
+        <w:rPr>
+          <w:rFonts w:asciiTheme="minorHAnsi" w:hAnsiTheme="minorHAnsi" w:cstheme="minorHAnsi"/>
+          <w:sz w:val="22"/>
+        </w:rPr>
+      </w:pPr>
+      <w:r>
+        <w:rPr>
+          <w:rFonts w:asciiTheme="minorHAnsi" w:hAnsiTheme="minorHAnsi" w:cstheme="minorHAnsi"/>
+          <w:sz w:val="22"/>
+        </w:rPr>
+        <w:tab/>
+      </w:r>
+      <w:r>
+        <w:rPr>
+          <w:rFonts w:asciiTheme="minorHAnsi" w:hAnsiTheme="minorHAnsi" w:cstheme="minorHAnsi"/>
+          <w:sz w:val="22"/>
+        </w:rPr>
+        <w:tab/>
+        <w:t>}</w:t>
+      </w:r>
     </w:p>
     <w:p>
       <w:pPr>
@@ -17551,12 +17809,14 @@
     <w:pPr>
       <w:pStyle w:val="Footer"/>
       <w:rPr>
+        <w:rFonts w:asciiTheme="minorHAnsi" w:hAnsiTheme="minorHAnsi" w:cstheme="minorHAnsi"/>
         <w:sz w:val="18"/>
         <w:szCs w:val="18"/>
       </w:rPr>
     </w:pPr>
     <w:r>
       <w:rPr>
+        <w:rFonts w:asciiTheme="minorHAnsi" w:hAnsiTheme="minorHAnsi" w:cstheme="minorHAnsi"/>
         <w:sz w:val="18"/>
         <w:szCs w:val="18"/>
       </w:rPr>
@@ -17565,6 +17825,7 @@
     <w:proofErr w:type="spellStart"/>
     <w:r>
       <w:rPr>
+        <w:rFonts w:asciiTheme="minorHAnsi" w:hAnsiTheme="minorHAnsi" w:cstheme="minorHAnsi"/>
         <w:sz w:val="18"/>
         <w:szCs w:val="18"/>
       </w:rPr>
@@ -17573,6 +17834,7 @@
     <w:proofErr w:type="spellEnd"/>
     <w:r>
       <w:rPr>
+        <w:rFonts w:asciiTheme="minorHAnsi" w:hAnsiTheme="minorHAnsi" w:cstheme="minorHAnsi"/>
         <w:sz w:val="18"/>
         <w:szCs w:val="18"/>
       </w:rPr>
@@ -17581,6 +17843,7 @@
     <w:proofErr w:type="spellStart"/>
     <w:r>
       <w:rPr>
+        <w:rFonts w:asciiTheme="minorHAnsi" w:hAnsiTheme="minorHAnsi" w:cstheme="minorHAnsi"/>
         <w:sz w:val="18"/>
         <w:szCs w:val="18"/>
       </w:rPr>
@@ -17589,6 +17852,7 @@
     <w:proofErr w:type="spellEnd"/>
     <w:r>
       <w:rPr>
+        <w:rFonts w:asciiTheme="minorHAnsi" w:hAnsiTheme="minorHAnsi" w:cstheme="minorHAnsi"/>
         <w:sz w:val="18"/>
         <w:szCs w:val="18"/>
       </w:rPr>
@@ -17597,6 +17861,7 @@
     </w:r>
     <w:r>
       <w:rPr>
+        <w:rFonts w:asciiTheme="minorHAnsi" w:hAnsiTheme="minorHAnsi" w:cstheme="minorHAnsi"/>
         <w:sz w:val="18"/>
         <w:szCs w:val="18"/>
       </w:rPr>
@@ -17604,6 +17869,7 @@
     </w:r>
     <w:r>
       <w:rPr>
+        <w:rFonts w:asciiTheme="minorHAnsi" w:hAnsiTheme="minorHAnsi" w:cstheme="minorHAnsi"/>
         <w:sz w:val="18"/>
         <w:szCs w:val="18"/>
       </w:rPr>
@@ -17611,6 +17877,7 @@
     </w:r>
     <w:r>
       <w:rPr>
+        <w:rFonts w:asciiTheme="minorHAnsi" w:hAnsiTheme="minorHAnsi" w:cstheme="minorHAnsi"/>
         <w:sz w:val="18"/>
         <w:szCs w:val="18"/>
       </w:rPr>
@@ -17618,49 +17885,7 @@
     </w:r>
     <w:r>
       <w:rPr>
-        <w:noProof/>
-        <w:sz w:val="18"/>
-        <w:szCs w:val="18"/>
-      </w:rPr>
-      <w:t>20</w:t>
-    </w:r>
-    <w:r>
-      <w:rPr>
-        <w:sz w:val="18"/>
-        <w:szCs w:val="18"/>
-      </w:rPr>
-      <w:fldChar w:fldCharType="end"/>
-    </w:r>
-    <w:r>
-      <w:rPr>
-        <w:sz w:val="18"/>
-        <w:szCs w:val="18"/>
-      </w:rPr>
-      <w:t xml:space="preserve"> / </w:t>
-    </w:r>
-    <w:r>
-      <w:rPr>
-        <w:sz w:val="18"/>
-        <w:szCs w:val="18"/>
-      </w:rPr>
-      <w:fldChar w:fldCharType="begin"/>
-    </w:r>
-    <w:r>
-      <w:rPr>
-        <w:sz w:val="18"/>
-        <w:szCs w:val="18"/>
-      </w:rPr>
-      <w:instrText xml:space="preserve"> NUMPAGES </w:instrText>
-    </w:r>
-    <w:r>
-      <w:rPr>
-        <w:sz w:val="18"/>
-        <w:szCs w:val="18"/>
-      </w:rPr>
-      <w:fldChar w:fldCharType="separate"/>
-    </w:r>
-    <w:r>
-      <w:rPr>
+        <w:rFonts w:asciiTheme="minorHAnsi" w:hAnsiTheme="minorHAnsi" w:cstheme="minorHAnsi"/>
         <w:noProof/>
         <w:sz w:val="18"/>
         <w:szCs w:val="18"/>
@@ -17669,6 +17894,56 @@
     </w:r>
     <w:r>
       <w:rPr>
+        <w:rFonts w:asciiTheme="minorHAnsi" w:hAnsiTheme="minorHAnsi" w:cstheme="minorHAnsi"/>
+        <w:sz w:val="18"/>
+        <w:szCs w:val="18"/>
+      </w:rPr>
+      <w:fldChar w:fldCharType="end"/>
+    </w:r>
+    <w:r>
+      <w:rPr>
+        <w:rFonts w:asciiTheme="minorHAnsi" w:hAnsiTheme="minorHAnsi" w:cstheme="minorHAnsi"/>
+        <w:sz w:val="18"/>
+        <w:szCs w:val="18"/>
+      </w:rPr>
+      <w:t xml:space="preserve"> / </w:t>
+    </w:r>
+    <w:r>
+      <w:rPr>
+        <w:rFonts w:asciiTheme="minorHAnsi" w:hAnsiTheme="minorHAnsi" w:cstheme="minorHAnsi"/>
+        <w:sz w:val="18"/>
+        <w:szCs w:val="18"/>
+      </w:rPr>
+      <w:fldChar w:fldCharType="begin"/>
+    </w:r>
+    <w:r>
+      <w:rPr>
+        <w:rFonts w:asciiTheme="minorHAnsi" w:hAnsiTheme="minorHAnsi" w:cstheme="minorHAnsi"/>
+        <w:sz w:val="18"/>
+        <w:szCs w:val="18"/>
+      </w:rPr>
+      <w:instrText xml:space="preserve"> NUMPAGES </w:instrText>
+    </w:r>
+    <w:r>
+      <w:rPr>
+        <w:rFonts w:asciiTheme="minorHAnsi" w:hAnsiTheme="minorHAnsi" w:cstheme="minorHAnsi"/>
+        <w:sz w:val="18"/>
+        <w:szCs w:val="18"/>
+      </w:rPr>
+      <w:fldChar w:fldCharType="separate"/>
+    </w:r>
+    <w:r>
+      <w:rPr>
+        <w:rFonts w:asciiTheme="minorHAnsi" w:hAnsiTheme="minorHAnsi" w:cstheme="minorHAnsi"/>
+        <w:noProof/>
+        <w:sz w:val="18"/>
+        <w:szCs w:val="18"/>
+      </w:rPr>
+      <w:t>23</w:t>
+    </w:r>
+    <w:r>
+      <w:rPr>
+        <w:rFonts w:asciiTheme="minorHAnsi" w:hAnsiTheme="minorHAnsi" w:cstheme="minorHAnsi"/>
         <w:sz w:val="18"/>
         <w:szCs w:val="18"/>
       </w:rPr>
@@ -19699,6 +19974,7 @@
   <w:style w:type="character" w:default="1" w:styleId="Policepardfaut">
     <w:name w:val="Default Paragraph Font"/>
     <w:uiPriority w:val="1"/>
+    <w:semiHidden/>
     <w:unhideWhenUsed/>
   </w:style>
   <w:style w:type="table" w:default="1" w:styleId="TableauNormal">
@@ -20599,7 +20875,7 @@
 </file>
 
 <file path=customXml/itemProps1.xml><?xml version="1.0" encoding="utf-8"?>
-<ds:datastoreItem xmlns:ds="http://schemas.openxmlformats.org/officeDocument/2006/customXml" ds:itemID="{62BB9D26-3AE9-40CF-823D-791A9B5C6830}">
+<ds:datastoreItem xmlns:ds="http://schemas.openxmlformats.org/officeDocument/2006/customXml" ds:itemID="{8059983F-F3FD-43A1-AB6E-0D071085AFDE}">
   <ds:schemaRefs>
     <ds:schemaRef ds:uri="http://schemas.openxmlformats.org/officeDocument/2006/bibliography"/>
   </ds:schemaRefs>

</xml_diff>